<commit_message>
added missing screenshot in report2
</commit_message>
<xml_diff>
--- a/lab2-11.04.21/комп_сети_лаб2.docx
+++ b/lab2-11.04.21/комп_сети_лаб2.docx
@@ -3404,6 +3404,54 @@
     </w:p>
     <w:p>
       <w:pPr>
+        <w:rPr>
+          <w:rFonts w:eastAsia="DengXian" w:cs="Arial"/>
+        </w:rPr>
+      </w:pPr>
+      <w:r>
+        <w:rPr>
+          <w:rFonts w:eastAsia="DengXian" w:cs="Arial"/>
+        </w:rPr>
+        <w:lastRenderedPageBreak/>
+        <w:drawing>
+          <wp:inline distT="0" distB="0" distL="0" distR="0" wp14:anchorId="511BF7A7" wp14:editId="37FA49C9">
+            <wp:extent cx="5940425" cy="4631690"/>
+            <wp:effectExtent l="0" t="0" r="3175" b="0"/>
+            <wp:docPr id="2" name="Рисунок 2"/>
+            <wp:cNvGraphicFramePr>
+              <a:graphicFrameLocks xmlns:a="http://schemas.openxmlformats.org/drawingml/2006/main" noChangeAspect="1"/>
+            </wp:cNvGraphicFramePr>
+            <a:graphic xmlns:a="http://schemas.openxmlformats.org/drawingml/2006/main">
+              <a:graphicData uri="http://schemas.openxmlformats.org/drawingml/2006/picture">
+                <pic:pic xmlns:pic="http://schemas.openxmlformats.org/drawingml/2006/picture">
+                  <pic:nvPicPr>
+                    <pic:cNvPr id="1" name=""/>
+                    <pic:cNvPicPr/>
+                  </pic:nvPicPr>
+                  <pic:blipFill>
+                    <a:blip r:embed="rId8"/>
+                    <a:stretch>
+                      <a:fillRect/>
+                    </a:stretch>
+                  </pic:blipFill>
+                  <pic:spPr>
+                    <a:xfrm>
+                      <a:off x="0" y="0"/>
+                      <a:ext cx="5940425" cy="4631690"/>
+                    </a:xfrm>
+                    <a:prstGeom prst="rect">
+                      <a:avLst/>
+                    </a:prstGeom>
+                  </pic:spPr>
+                </pic:pic>
+              </a:graphicData>
+            </a:graphic>
+          </wp:inline>
+        </w:drawing>
+      </w:r>
+    </w:p>
+    <w:p>
+      <w:pPr>
         <w:pStyle w:val="1"/>
         <w:jc w:val="center"/>
         <w:rPr>
@@ -3414,196 +3462,196 @@
         <w:rPr>
           <w:rFonts w:ascii="DengXian" w:eastAsia="DengXian" w:hAnsi="DengXian" w:cs="Arial"/>
         </w:rPr>
+        <w:t>Выводы</w:t>
+      </w:r>
+    </w:p>
+    <w:p>
+      <w:pPr>
+        <w:rPr>
+          <w:rFonts w:eastAsia="DengXian" w:cs="Arial"/>
+        </w:rPr>
+      </w:pPr>
+      <w:bookmarkStart w:id="0" w:name="[11000,[423,[],&quot;27B4C734-4E8C-4B7D-A845-"/>
+      <w:r>
+        <w:rPr>
+          <w:rFonts w:eastAsia="DengXian" w:cs="Arial"/>
+        </w:rPr>
+        <w:t xml:space="preserve">По результатам сравнения, наилучшим методом физического кодирования оказался NRZ: самая узкая полоса пропускания вкупе с не самым большим влиянием </w:t>
+      </w:r>
+      <w:r>
+        <w:rPr>
+          <w:rFonts w:eastAsia="DengXian" w:cs="Arial"/>
+        </w:rPr>
+        <w:t xml:space="preserve">на стабильность </w:t>
+      </w:r>
+      <w:r>
+        <w:rPr>
+          <w:rFonts w:eastAsia="DengXian" w:cs="Arial"/>
+        </w:rPr>
+        <w:t>шума</w:t>
+      </w:r>
+      <w:r>
+        <w:rPr>
+          <w:rFonts w:eastAsia="DengXian" w:cs="Arial"/>
+        </w:rPr>
+        <w:t xml:space="preserve">, </w:t>
+      </w:r>
+      <w:r>
+        <w:rPr>
+          <w:rFonts w:eastAsia="DengXian" w:cs="Arial"/>
+        </w:rPr>
+        <w:t>напряжени</w:t>
+      </w:r>
+      <w:r>
+        <w:rPr>
+          <w:rFonts w:eastAsia="DengXian" w:cs="Arial"/>
+        </w:rPr>
+        <w:t xml:space="preserve">я, </w:t>
+      </w:r>
+      <w:r>
+        <w:rPr>
+          <w:rFonts w:eastAsia="DengXian" w:cs="Arial"/>
+        </w:rPr>
+        <w:t xml:space="preserve">уровня рассинхронизации делает его наиболее сбалансированным из протестированных. </w:t>
+      </w:r>
+    </w:p>
+    <w:p>
+      <w:pPr>
+        <w:rPr>
+          <w:rFonts w:eastAsia="DengXian" w:cs="Arial"/>
+        </w:rPr>
+      </w:pPr>
+      <w:r>
+        <w:rPr>
+          <w:rFonts w:eastAsia="DengXian" w:cs="Arial"/>
+        </w:rPr>
+        <w:t xml:space="preserve">RZ </w:t>
+      </w:r>
+      <w:r>
+        <w:rPr>
+          <w:rFonts w:eastAsia="DengXian" w:cs="Arial"/>
+        </w:rPr>
+        <w:t xml:space="preserve">менее стабилен чем </w:t>
+      </w:r>
+      <w:r>
+        <w:rPr>
+          <w:rFonts w:eastAsia="DengXian" w:cs="Arial"/>
+          <w:lang w:val="en-US"/>
+        </w:rPr>
+        <w:t>NRZ</w:t>
+      </w:r>
+      <w:r>
+        <w:rPr>
+          <w:rFonts w:eastAsia="DengXian" w:cs="Arial"/>
+        </w:rPr>
+        <w:t>, к тому же полоса пропускания шире, что увеличивает стоимость реализации.</w:t>
+      </w:r>
+    </w:p>
+    <w:p>
+      <w:pPr>
+        <w:rPr>
+          <w:rFonts w:eastAsia="DengXian" w:cs="Arial"/>
+        </w:rPr>
+      </w:pPr>
+      <w:r>
+        <w:rPr>
+          <w:rFonts w:eastAsia="DengXian" w:cs="Arial"/>
+        </w:rPr>
+        <w:t xml:space="preserve">Полоса пропускания при Манчестерском коде </w:t>
+      </w:r>
+      <w:r>
+        <w:rPr>
+          <w:rFonts w:eastAsia="DengXian" w:cs="Arial"/>
+        </w:rPr>
+        <w:t xml:space="preserve">самая широкая из протестированных физических, </w:t>
+      </w:r>
+      <w:r>
+        <w:rPr>
+          <w:rFonts w:eastAsia="DengXian" w:cs="Arial"/>
+        </w:rPr>
+        <w:t>а вот показатели стабильности неоднозначны: стабильность этого метода не зависит от уровня граничного напряжения (в связи с тем, что при использовании Манчестерского кода используются перепады напряжения, а не его уровни), тем не менее, с уровнем шума и рассинхронизации куда хуже.</w:t>
+      </w:r>
+    </w:p>
+    <w:p>
+      <w:pPr>
+        <w:rPr>
+          <w:rFonts w:eastAsia="DengXian" w:cs="Arial"/>
+        </w:rPr>
+      </w:pPr>
+      <w:r>
+        <w:rPr>
+          <w:rFonts w:eastAsia="DengXian" w:cs="Arial"/>
+        </w:rPr>
+        <w:t>Избыточное кодирование 4B/5B показало очень плохой результат по уровням шума, рассинхронизации и граничного напряжения</w:t>
+      </w:r>
+      <w:r>
+        <w:rPr>
+          <w:rFonts w:eastAsia="DengXian" w:cs="Arial"/>
+        </w:rPr>
+        <w:t xml:space="preserve"> для рассматриваемого сообщения</w:t>
+      </w:r>
+      <w:r>
+        <w:rPr>
+          <w:rFonts w:eastAsia="DengXian" w:cs="Arial"/>
+        </w:rPr>
+        <w:t xml:space="preserve">, </w:t>
+      </w:r>
+      <w:r>
+        <w:rPr>
+          <w:rFonts w:eastAsia="DengXian" w:cs="Arial"/>
+        </w:rPr>
+        <w:t xml:space="preserve">полоса пропускания же сильно отличается от исключительно физического </w:t>
+      </w:r>
+      <w:r>
+        <w:rPr>
+          <w:rFonts w:eastAsia="DengXian" w:cs="Arial"/>
+          <w:lang w:val="en-US"/>
+        </w:rPr>
+        <w:t>NRZ</w:t>
+      </w:r>
+      <w:r>
+        <w:rPr>
+          <w:rFonts w:eastAsia="DengXian" w:cs="Arial"/>
+        </w:rPr>
+        <w:t>.</w:t>
+      </w:r>
+    </w:p>
+    <w:p>
+      <w:pPr>
+        <w:rPr>
+          <w:rFonts w:eastAsia="DengXian" w:cs="Arial"/>
+        </w:rPr>
+      </w:pPr>
+      <w:r>
+        <w:rPr>
+          <w:rFonts w:eastAsia="DengXian" w:cs="Arial"/>
+        </w:rPr>
+        <w:t>Скремблирование имеет лучшую после NRZ без логического кодирования полосу пропускани</w:t>
+      </w:r>
+      <w:r>
+        <w:rPr>
+          <w:rFonts w:eastAsia="DengXian" w:cs="Arial"/>
+        </w:rPr>
+        <w:t>я, а также сделало его более стабильным.</w:t>
+      </w:r>
+      <w:r>
+        <w:rPr>
+          <w:rFonts w:eastAsia="DengXian" w:cs="Arial"/>
+        </w:rPr>
+        <w:t xml:space="preserve"> </w:t>
+      </w:r>
+    </w:p>
+    <w:p>
+      <w:pPr>
+        <w:rPr>
+          <w:rFonts w:eastAsia="DengXian" w:cs="Arial"/>
+        </w:rPr>
+      </w:pPr>
+      <w:r>
+        <w:rPr>
+          <w:rFonts w:eastAsia="DengXian" w:cs="Arial"/>
+        </w:rPr>
         <w:lastRenderedPageBreak/>
-        <w:t>Выводы</w:t>
-      </w:r>
-    </w:p>
-    <w:p>
-      <w:pPr>
-        <w:rPr>
-          <w:rFonts w:eastAsia="DengXian" w:cs="Arial"/>
-        </w:rPr>
-      </w:pPr>
-      <w:bookmarkStart w:id="0" w:name="[11000,[423,[],&quot;27B4C734-4E8C-4B7D-A845-"/>
-      <w:r>
-        <w:rPr>
-          <w:rFonts w:eastAsia="DengXian" w:cs="Arial"/>
-        </w:rPr>
-        <w:t xml:space="preserve">По результатам сравнения, наилучшим методом физического кодирования оказался NRZ: самая узкая полоса пропускания вкупе с не самым большим влиянием </w:t>
-      </w:r>
-      <w:r>
-        <w:rPr>
-          <w:rFonts w:eastAsia="DengXian" w:cs="Arial"/>
-        </w:rPr>
-        <w:t xml:space="preserve">на стабильность </w:t>
-      </w:r>
-      <w:r>
-        <w:rPr>
-          <w:rFonts w:eastAsia="DengXian" w:cs="Arial"/>
-        </w:rPr>
-        <w:t>шума</w:t>
-      </w:r>
-      <w:r>
-        <w:rPr>
-          <w:rFonts w:eastAsia="DengXian" w:cs="Arial"/>
-        </w:rPr>
-        <w:t xml:space="preserve">, </w:t>
-      </w:r>
-      <w:r>
-        <w:rPr>
-          <w:rFonts w:eastAsia="DengXian" w:cs="Arial"/>
-        </w:rPr>
-        <w:t>напряжени</w:t>
-      </w:r>
-      <w:r>
-        <w:rPr>
-          <w:rFonts w:eastAsia="DengXian" w:cs="Arial"/>
-        </w:rPr>
-        <w:t xml:space="preserve">я, </w:t>
-      </w:r>
-      <w:r>
-        <w:rPr>
-          <w:rFonts w:eastAsia="DengXian" w:cs="Arial"/>
-        </w:rPr>
-        <w:t xml:space="preserve">уровня рассинхронизации делает его наиболее сбалансированным из протестированных. </w:t>
-      </w:r>
-    </w:p>
-    <w:p>
-      <w:pPr>
-        <w:rPr>
-          <w:rFonts w:eastAsia="DengXian" w:cs="Arial"/>
-        </w:rPr>
-      </w:pPr>
-      <w:r>
-        <w:rPr>
-          <w:rFonts w:eastAsia="DengXian" w:cs="Arial"/>
-        </w:rPr>
-        <w:t xml:space="preserve">RZ </w:t>
-      </w:r>
-      <w:r>
-        <w:rPr>
-          <w:rFonts w:eastAsia="DengXian" w:cs="Arial"/>
-        </w:rPr>
-        <w:t xml:space="preserve">менее стабилен чем </w:t>
-      </w:r>
-      <w:r>
-        <w:rPr>
-          <w:rFonts w:eastAsia="DengXian" w:cs="Arial"/>
-          <w:lang w:val="en-US"/>
-        </w:rPr>
-        <w:t>NRZ</w:t>
-      </w:r>
-      <w:r>
-        <w:rPr>
-          <w:rFonts w:eastAsia="DengXian" w:cs="Arial"/>
-        </w:rPr>
-        <w:t>, к тому же полоса пропускания шире, что увеличивает стоимость реализации.</w:t>
-      </w:r>
-    </w:p>
-    <w:p>
-      <w:pPr>
-        <w:rPr>
-          <w:rFonts w:eastAsia="DengXian" w:cs="Arial"/>
-        </w:rPr>
-      </w:pPr>
-      <w:r>
-        <w:rPr>
-          <w:rFonts w:eastAsia="DengXian" w:cs="Arial"/>
-        </w:rPr>
-        <w:t xml:space="preserve">Полоса пропускания при Манчестерском коде </w:t>
-      </w:r>
-      <w:r>
-        <w:rPr>
-          <w:rFonts w:eastAsia="DengXian" w:cs="Arial"/>
-        </w:rPr>
-        <w:t xml:space="preserve">самая широкая из протестированных физических, </w:t>
-      </w:r>
-      <w:r>
-        <w:rPr>
-          <w:rFonts w:eastAsia="DengXian" w:cs="Arial"/>
-        </w:rPr>
-        <w:t>а вот показатели стабильности неоднозначны: стабильность этого метода не зависит от уровня граничного напряжения (в связи с тем, что при использовании Манчестерского кода используются перепады напряжения, а не его уровни), тем не менее, с уровнем шума и рассинхронизации куда хуже.</w:t>
-      </w:r>
-    </w:p>
-    <w:p>
-      <w:pPr>
-        <w:rPr>
-          <w:rFonts w:eastAsia="DengXian" w:cs="Arial"/>
-        </w:rPr>
-      </w:pPr>
-      <w:r>
-        <w:rPr>
-          <w:rFonts w:eastAsia="DengXian" w:cs="Arial"/>
-        </w:rPr>
-        <w:t>Избыточное кодирование 4B/5B показало очень плохой результат по уровням шума, рассинхронизации и граничного напряжения</w:t>
-      </w:r>
-      <w:r>
-        <w:rPr>
-          <w:rFonts w:eastAsia="DengXian" w:cs="Arial"/>
-        </w:rPr>
-        <w:t xml:space="preserve"> для рассматриваемого сообщения</w:t>
-      </w:r>
-      <w:r>
-        <w:rPr>
-          <w:rFonts w:eastAsia="DengXian" w:cs="Arial"/>
-        </w:rPr>
-        <w:t xml:space="preserve">, </w:t>
-      </w:r>
-      <w:r>
-        <w:rPr>
-          <w:rFonts w:eastAsia="DengXian" w:cs="Arial"/>
-        </w:rPr>
-        <w:t xml:space="preserve">полоса пропускания же сильно отличается от исключительно физического </w:t>
-      </w:r>
-      <w:r>
-        <w:rPr>
-          <w:rFonts w:eastAsia="DengXian" w:cs="Arial"/>
-          <w:lang w:val="en-US"/>
-        </w:rPr>
-        <w:t>NRZ</w:t>
-      </w:r>
-      <w:r>
-        <w:rPr>
-          <w:rFonts w:eastAsia="DengXian" w:cs="Arial"/>
-        </w:rPr>
-        <w:t>.</w:t>
-      </w:r>
-    </w:p>
-    <w:p>
-      <w:pPr>
-        <w:rPr>
-          <w:rFonts w:eastAsia="DengXian" w:cs="Arial"/>
-        </w:rPr>
-      </w:pPr>
-      <w:r>
-        <w:rPr>
-          <w:rFonts w:eastAsia="DengXian" w:cs="Arial"/>
-        </w:rPr>
-        <w:t>Скремблирование имеет лучшую после NRZ без логического кодирования полосу пропускани</w:t>
-      </w:r>
-      <w:r>
-        <w:rPr>
-          <w:rFonts w:eastAsia="DengXian" w:cs="Arial"/>
-        </w:rPr>
-        <w:t>я, а также сделало его более стабильным.</w:t>
-      </w:r>
-      <w:r>
-        <w:rPr>
-          <w:rFonts w:eastAsia="DengXian" w:cs="Arial"/>
-        </w:rPr>
-        <w:t xml:space="preserve"> </w:t>
-      </w:r>
-    </w:p>
-    <w:p>
-      <w:pPr>
-        <w:rPr>
-          <w:rFonts w:eastAsia="DengXian" w:cs="Arial"/>
-        </w:rPr>
-      </w:pPr>
-      <w:r>
-        <w:rPr>
-          <w:rFonts w:eastAsia="DengXian" w:cs="Arial"/>
-        </w:rPr>
         <w:t xml:space="preserve">По результатам таблицы, наилучшим методом для сообщения FCEBF3CA становится </w:t>
       </w:r>
       <w:r>
@@ -3699,8 +3747,8 @@
       </w:r>
     </w:p>
     <w:sectPr>
-      <w:footerReference w:type="default" r:id="rId8"/>
-      <w:footerReference w:type="first" r:id="rId9"/>
+      <w:footerReference w:type="default" r:id="rId9"/>
+      <w:footerReference w:type="first" r:id="rId10"/>
       <w:pgSz w:w="11906" w:h="16838"/>
       <w:pgMar w:top="1134" w:right="850" w:bottom="1134" w:left="1701" w:header="708" w:footer="708" w:gutter="0"/>
       <w:cols w:space="708"/>

</xml_diff>